<commit_message>
Сhange of the text inside 'Polina_Salei_Git'
The text 'Мама мыла раму' changed into 'Мама мыла пол'.
</commit_message>
<xml_diff>
--- a/Polina_Salei_Git.docx
+++ b/Polina_Salei_Git.docx
@@ -4,7 +4,10 @@
   <w:body>
     <w:p>
       <w:r>
-        <w:t>Мама мыла раму</w:t>
+        <w:t xml:space="preserve">Мама мыла </w:t>
+      </w:r>
+      <w:r>
+        <w:t>пол</w:t>
       </w:r>
       <w:bookmarkStart w:id="0" w:name="_GoBack"/>
       <w:bookmarkEnd w:id="0"/>

</xml_diff>

<commit_message>
Сhange of the text in 'Polina_Salei_Git'
The text 'Мама мыла пол' changed into 'Папа мыл подъезд'.
</commit_message>
<xml_diff>
--- a/Polina_Salei_Git.docx
+++ b/Polina_Salei_Git.docx
@@ -4,10 +4,7 @@
   <w:body>
     <w:p>
       <w:r>
-        <w:t xml:space="preserve">Мама мыла </w:t>
-      </w:r>
-      <w:r>
-        <w:t>пол</w:t>
+        <w:t>Папа мыл подъезд</w:t>
       </w:r>
       <w:bookmarkStart w:id="0" w:name="_GoBack"/>
       <w:bookmarkEnd w:id="0"/>

</xml_diff>